<commit_message>
small wording fix in "Ai behaviour block A"
</commit_message>
<xml_diff>
--- a/Flow Charts/Ai behaviour Block A.docx
+++ b/Flow Charts/Ai behaviour Block A.docx
@@ -1,10 +1,8 @@
 
 <file path=word/document.xml><?xml version="1.0" encoding="utf-8"?>
-<w:document xmlns:wpc="http://schemas.microsoft.com/office/word/2010/wordprocessingCanvas" xmlns:cx="http://schemas.microsoft.com/office/drawing/2014/chartex" xmlns:cx1="http://schemas.microsoft.com/office/drawing/2015/9/8/chartex" xmlns:mc="http://schemas.openxmlformats.org/markup-compatibility/2006" xmlns:o="urn:schemas-microsoft-com:office:office" xmlns:r="http://schemas.openxmlformats.org/officeDocument/2006/relationships" xmlns:m="http://schemas.openxmlformats.org/officeDocument/2006/math" xmlns:v="urn:schemas-microsoft-com:vml" xmlns:wp14="http://schemas.microsoft.com/office/word/2010/wordprocessingDrawing" xmlns:wp="http://schemas.openxmlformats.org/drawingml/2006/wordprocessingDrawing" xmlns:w10="urn:schemas-microsoft-com:office:word" xmlns:w="http://schemas.openxmlformats.org/wordprocessingml/2006/main" xmlns:w14="http://schemas.microsoft.com/office/word/2010/wordml" xmlns:w15="http://schemas.microsoft.com/office/word/2012/wordml" xmlns:w16se="http://schemas.microsoft.com/office/word/2015/wordml/symex" xmlns:wpg="http://schemas.microsoft.com/office/word/2010/wordprocessingGroup" xmlns:wpi="http://schemas.microsoft.com/office/word/2010/wordprocessingInk" xmlns:wne="http://schemas.microsoft.com/office/word/2006/wordml" xmlns:wps="http://schemas.microsoft.com/office/word/2010/wordprocessingShape" mc:Ignorable="w14 w15 w16se wp14">
+<w:document xmlns:wpc="http://schemas.microsoft.com/office/word/2010/wordprocessingCanvas" xmlns:cx="http://schemas.microsoft.com/office/drawing/2014/chartex" xmlns:mc="http://schemas.openxmlformats.org/markup-compatibility/2006" xmlns:o="urn:schemas-microsoft-com:office:office" xmlns:r="http://schemas.openxmlformats.org/officeDocument/2006/relationships" xmlns:m="http://schemas.openxmlformats.org/officeDocument/2006/math" xmlns:v="urn:schemas-microsoft-com:vml" xmlns:wp14="http://schemas.microsoft.com/office/word/2010/wordprocessingDrawing" xmlns:wp="http://schemas.openxmlformats.org/drawingml/2006/wordprocessingDrawing" xmlns:w10="urn:schemas-microsoft-com:office:word" xmlns:w="http://schemas.openxmlformats.org/wordprocessingml/2006/main" xmlns:w14="http://schemas.microsoft.com/office/word/2010/wordml" xmlns:w15="http://schemas.microsoft.com/office/word/2012/wordml" xmlns:w16se="http://schemas.microsoft.com/office/word/2015/wordml/symex" xmlns:wpg="http://schemas.microsoft.com/office/word/2010/wordprocessingGroup" xmlns:wpi="http://schemas.microsoft.com/office/word/2010/wordprocessingInk" xmlns:wne="http://schemas.microsoft.com/office/word/2006/wordml" xmlns:wps="http://schemas.microsoft.com/office/word/2010/wordprocessingShape" mc:Ignorable="w14 w15 w16se wp14">
   <w:body>
     <w:p>
-      <w:bookmarkStart w:id="0" w:name="_GoBack"/>
-      <w:bookmarkEnd w:id="0"/>
       <w:r>
         <w:rPr>
           <w:noProof/>
@@ -154,7 +152,7 @@
               </wp:anchor>
             </w:drawing>
           </mc:Choice>
-          <mc:Fallback>
+          <mc:Fallback xmlns:cx1="http://schemas.microsoft.com/office/drawing/2015/9/8/chartex">
             <w:pict>
               <v:shapetype w14:anchorId="28B46000" id="_x0000_t202" coordsize="21600,21600" o:spt="202" path="m,l,21600r21600,l21600,xe">
                 <v:stroke joinstyle="miter"/>
@@ -319,7 +317,7 @@
               </wp:anchor>
             </w:drawing>
           </mc:Choice>
-          <mc:Fallback>
+          <mc:Fallback xmlns:cx1="http://schemas.microsoft.com/office/drawing/2015/9/8/chartex">
             <w:pict>
               <v:shapetype w14:anchorId="411B024B" id="_x0000_t67" coordsize="21600,21600" o:spt="67" adj="16200,5400" path="m0@0l@1@0@1,0@2,0@2@0,21600@0,10800,21600xe">
                 <v:stroke joinstyle="miter"/>
@@ -405,7 +403,7 @@
               </wp:anchor>
             </w:drawing>
           </mc:Choice>
-          <mc:Fallback>
+          <mc:Fallback xmlns:cx1="http://schemas.microsoft.com/office/drawing/2015/9/8/chartex">
             <w:pict>
               <v:shape w14:anchorId="17BCCFB6" id="Arrow: Down 27" o:spid="_x0000_s1026" type="#_x0000_t67" style="position:absolute;margin-left:0;margin-top:171.75pt;width:21.3pt;height:20.55pt;z-index:251717632;visibility:visible;mso-wrap-style:square;mso-width-percent:0;mso-height-percent:0;mso-wrap-distance-left:9pt;mso-wrap-distance-top:0;mso-wrap-distance-right:9pt;mso-wrap-distance-bottom:0;mso-position-horizontal:center;mso-position-horizontal-relative:margin;mso-position-vertical:absolute;mso-position-vertical-relative:text;mso-width-percent:0;mso-height-percent:0;mso-width-relative:margin;mso-height-relative:margin;v-text-anchor:middle" o:gfxdata="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" adj="10800" fillcolor="yellow" strokecolor="windowText" strokeweight="1pt">
                 <w10:wrap anchorx="margin"/>
@@ -477,7 +475,7 @@
               </wp:anchor>
             </w:drawing>
           </mc:Choice>
-          <mc:Fallback>
+          <mc:Fallback xmlns:cx1="http://schemas.microsoft.com/office/drawing/2015/9/8/chartex">
             <w:pict>
               <v:shape w14:anchorId="094AC4EB" id="Arrow: Down 27" o:spid="_x0000_s1026" type="#_x0000_t67" style="position:absolute;margin-left:223.5pt;margin-top:254.6pt;width:21.3pt;height:20.55pt;z-index:251700224;visibility:visible;mso-wrap-style:square;mso-width-percent:0;mso-height-percent:0;mso-wrap-distance-left:9pt;mso-wrap-distance-top:0;mso-wrap-distance-right:9pt;mso-wrap-distance-bottom:0;mso-position-horizontal:absolute;mso-position-horizontal-relative:margin;mso-position-vertical:absolute;mso-position-vertical-relative:text;mso-width-percent:0;mso-height-percent:0;mso-width-relative:margin;mso-height-relative:margin;v-text-anchor:middle" o:gfxdata="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" adj="10800" fillcolor="yellow" strokecolor="windowText" strokeweight="1pt">
                 <w10:wrap anchorx="margin"/>
@@ -593,7 +591,7 @@
               </wp:anchor>
             </w:drawing>
           </mc:Choice>
-          <mc:Fallback>
+          <mc:Fallback xmlns:cx1="http://schemas.microsoft.com/office/drawing/2015/9/8/chartex">
             <w:pict>
               <v:shape w14:anchorId="4D583CBD" id="Text Box 5" o:spid="_x0000_s1027" type="#_x0000_t202" style="position:absolute;margin-left:0;margin-top:212.4pt;width:124.8pt;height:23.4pt;z-index:251661312;visibility:visible;mso-wrap-style:square;mso-width-percent:0;mso-height-percent:0;mso-wrap-distance-left:9pt;mso-wrap-distance-top:0;mso-wrap-distance-right:9pt;mso-wrap-distance-bottom:0;mso-position-horizontal:center;mso-position-horizontal-relative:margin;mso-position-vertical:absolute;mso-position-vertical-relative:text;mso-width-percent:0;mso-height-percent:0;mso-width-relative:margin;mso-height-relative:margin;v-text-anchor:top" o:gfxdata="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" fillcolor="#4472c4 [3204]" stroked="f" strokeweight="1pt">
                 <v:textbox>
@@ -706,7 +704,7 @@
               </wp:anchor>
             </w:drawing>
           </mc:Choice>
-          <mc:Fallback>
+          <mc:Fallback xmlns:cx1="http://schemas.microsoft.com/office/drawing/2015/9/8/chartex">
             <w:pict>
               <v:roundrect w14:anchorId="07E92358" id="Rectangle: Rounded Corners 3" o:spid="_x0000_s1026" style="position:absolute;margin-left:0;margin-top:198.6pt;width:127.2pt;height:49.8pt;z-index:251659264;visibility:visible;mso-wrap-style:square;mso-width-percent:0;mso-height-percent:0;mso-wrap-distance-left:9pt;mso-wrap-distance-top:0;mso-wrap-distance-right:9pt;mso-wrap-distance-bottom:0;mso-position-horizontal:center;mso-position-horizontal-relative:margin;mso-position-vertical:absolute;mso-position-vertical-relative:text;mso-width-percent:0;mso-height-percent:0;mso-width-relative:margin;mso-height-relative:margin;v-text-anchor:middle" arcsize="10923f" o:gfxdata="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" fillcolor="#4472c4 [3204]" strokecolor="#1f3763 [1604]" strokeweight="1pt">
                 <v:stroke joinstyle="miter"/>
@@ -806,7 +804,7 @@
               </wp:anchor>
             </w:drawing>
           </mc:Choice>
-          <mc:Fallback>
+          <mc:Fallback xmlns:cx1="http://schemas.microsoft.com/office/drawing/2015/9/8/chartex">
             <w:pict>
               <v:shapetype w14:anchorId="55BC9CB4" id="_x0000_t176" coordsize="21600,21600" o:spt="176" adj="2700" path="m@0,qx0@0l0@2qy@0,21600l@1,21600qx21600@2l21600@0qy@1,xe">
                 <v:stroke joinstyle="miter"/>
@@ -915,7 +913,7 @@
               </wp:anchor>
             </w:drawing>
           </mc:Choice>
-          <mc:Fallback>
+          <mc:Fallback xmlns:cx1="http://schemas.microsoft.com/office/drawing/2015/9/8/chartex">
             <w:pict>
               <v:shape w14:anchorId="1F917493" id="Arrow: Down 196" o:spid="_x0000_s1026" type="#_x0000_t67" style="position:absolute;margin-left:366.75pt;margin-top:252pt;width:23.25pt;height:27.75pt;rotation:180;z-index:251711488;visibility:visible;mso-wrap-style:square;mso-width-percent:0;mso-height-percent:0;mso-wrap-distance-left:9pt;mso-wrap-distance-top:0;mso-wrap-distance-right:9pt;mso-wrap-distance-bottom:0;mso-position-horizontal:absolute;mso-position-horizontal-relative:text;mso-position-vertical:absolute;mso-position-vertical-relative:text;mso-width-percent:0;mso-height-percent:0;mso-width-relative:margin;mso-height-relative:margin;v-text-anchor:middle" o:gfxdata="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" adj="12551" fillcolor="yellow" strokecolor="windowText" strokeweight="1pt"/>
             </w:pict>
@@ -1024,7 +1022,7 @@
               </wp:anchor>
             </w:drawing>
           </mc:Choice>
-          <mc:Fallback>
+          <mc:Fallback xmlns:cx1="http://schemas.microsoft.com/office/drawing/2015/9/8/chartex">
             <w:pict>
               <v:shape w14:anchorId="779C369B" id="_x0000_s1029" type="#_x0000_t202" style="position:absolute;margin-left:123.55pt;margin-top:284.85pt;width:174.75pt;height:40.5pt;z-index:251709440;visibility:visible;mso-wrap-style:square;mso-width-percent:0;mso-height-percent:0;mso-wrap-distance-left:9pt;mso-wrap-distance-top:3.6pt;mso-wrap-distance-right:9pt;mso-wrap-distance-bottom:3.6pt;mso-position-horizontal:right;mso-position-horizontal-relative:margin;mso-position-vertical:absolute;mso-position-vertical-relative:text;mso-width-percent:0;mso-height-percent:0;mso-width-relative:margin;mso-height-relative:margin;v-text-anchor:top" o:gfxdata="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" filled="f" stroked="f">
                 <v:textbox>
@@ -1135,7 +1133,7 @@
               </wp:anchor>
             </w:drawing>
           </mc:Choice>
-          <mc:Fallback>
+          <mc:Fallback xmlns:cx1="http://schemas.microsoft.com/office/drawing/2015/9/8/chartex">
             <w:pict>
               <v:shape w14:anchorId="61CFA77F" id="Arrow: Down 30" o:spid="_x0000_s1026" type="#_x0000_t67" style="position:absolute;margin-left:0;margin-top:331.05pt;width:30pt;height:25.2pt;z-index:251702272;visibility:visible;mso-wrap-style:square;mso-height-percent:0;mso-wrap-distance-left:9pt;mso-wrap-distance-top:0;mso-wrap-distance-right:9pt;mso-wrap-distance-bottom:0;mso-position-horizontal:center;mso-position-horizontal-relative:margin;mso-position-vertical:absolute;mso-position-vertical-relative:text;mso-height-percent:0;mso-height-relative:margin;v-text-anchor:middle" o:gfxdata="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" adj="10800" fillcolor="yellow" strokecolor="windowText" strokeweight="1pt">
                 <w10:wrap anchorx="margin"/>
@@ -1240,7 +1238,7 @@
               </wp:anchor>
             </w:drawing>
           </mc:Choice>
-          <mc:Fallback>
+          <mc:Fallback xmlns:cx1="http://schemas.microsoft.com/office/drawing/2015/9/8/chartex">
             <w:pict>
               <v:shape w14:anchorId="4F835C9A" id="Flowchart: Alternate Process 23" o:spid="_x0000_s1030" type="#_x0000_t176" style="position:absolute;margin-left:0;margin-top:278.9pt;width:110.25pt;height:45pt;z-index:251698176;visibility:visible;mso-wrap-style:square;mso-width-percent:0;mso-height-percent:0;mso-wrap-distance-left:9pt;mso-wrap-distance-top:0;mso-wrap-distance-right:9pt;mso-wrap-distance-bottom:0;mso-position-horizontal:center;mso-position-horizontal-relative:margin;mso-position-vertical:absolute;mso-position-vertical-relative:text;mso-width-percent:0;mso-height-percent:0;mso-width-relative:margin;mso-height-relative:margin;v-text-anchor:middle" o:gfxdata="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" fillcolor="#4472c4 [3204]" strokecolor="#1f3763 [1604]" strokeweight="1pt">
                 <v:textbox>
@@ -1379,7 +1377,7 @@
               </wp:anchor>
             </w:drawing>
           </mc:Choice>
-          <mc:Fallback>
+          <mc:Fallback xmlns:cx1="http://schemas.microsoft.com/office/drawing/2015/9/8/chartex">
             <w:pict>
               <v:shape w14:anchorId="6AA8F44A" id="Flowchart: Alternate Process 31" o:spid="_x0000_s1031" type="#_x0000_t176" style="position:absolute;margin-left:0;margin-top:363pt;width:210pt;height:64.5pt;z-index:251703296;visibility:visible;mso-wrap-style:square;mso-width-percent:0;mso-wrap-distance-left:9pt;mso-wrap-distance-top:0;mso-wrap-distance-right:9pt;mso-wrap-distance-bottom:0;mso-position-horizontal:center;mso-position-horizontal-relative:margin;mso-position-vertical:absolute;mso-position-vertical-relative:text;mso-width-percent:0;mso-width-relative:margin;v-text-anchor:middle" o:gfxdata="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" fillcolor="#4472c4 [3204]" strokecolor="#1f3763 [1604]" strokeweight="1pt">
                 <v:textbox>
@@ -1501,7 +1499,7 @@
               </wp:anchor>
             </w:drawing>
           </mc:Choice>
-          <mc:Fallback>
+          <mc:Fallback xmlns:cx1="http://schemas.microsoft.com/office/drawing/2015/9/8/chartex">
             <w:pict>
               <v:shape w14:anchorId="7BA35B1A" id="Arrow: Down 192" o:spid="_x0000_s1026" type="#_x0000_t67" style="position:absolute;margin-left:0;margin-top:438.75pt;width:58.5pt;height:48.75pt;z-index:-251612160;visibility:visible;mso-wrap-style:square;mso-wrap-distance-left:9pt;mso-wrap-distance-top:0;mso-wrap-distance-right:9pt;mso-wrap-distance-bottom:0;mso-position-horizontal:center;mso-position-horizontal-relative:margin;mso-position-vertical:absolute;mso-position-vertical-relative:text;v-text-anchor:middle" o:gfxdata="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" adj="10800" fillcolor="#8eaadb [1940]" strokecolor="#8eaadb [1940]" strokeweight="1pt">
                 <w10:wrap anchorx="margin"/>
@@ -1603,7 +1601,7 @@
               </wp:anchor>
             </w:drawing>
           </mc:Choice>
-          <mc:Fallback>
+          <mc:Fallback xmlns:cx1="http://schemas.microsoft.com/office/drawing/2015/9/8/chartex">
             <w:pict>
               <v:shape w14:anchorId="39886308" id="_x0000_s1032" type="#_x0000_t202" style="position:absolute;margin-left:181.2pt;margin-top:438pt;width:108.75pt;height:58.5pt;z-index:251691008;visibility:visible;mso-wrap-style:square;mso-width-percent:0;mso-height-percent:0;mso-wrap-distance-left:9pt;mso-wrap-distance-top:3.6pt;mso-wrap-distance-right:9pt;mso-wrap-distance-bottom:3.6pt;mso-position-horizontal:absolute;mso-position-horizontal-relative:margin;mso-position-vertical:absolute;mso-position-vertical-relative:text;mso-width-percent:0;mso-height-percent:0;mso-width-relative:margin;mso-height-relative:margin;v-text-anchor:top" o:gfxdata="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" filled="f" stroked="f">
                 <v:textbox>
@@ -1744,7 +1742,7 @@
               </wp:anchor>
             </w:drawing>
           </mc:Choice>
-          <mc:Fallback>
+          <mc:Fallback xmlns:cx1="http://schemas.microsoft.com/office/drawing/2015/9/8/chartex">
             <w:pict>
               <v:shape w14:anchorId="7D0A8C80" id="Flowchart: Alternate Process 193" o:spid="_x0000_s1033" type="#_x0000_t176" style="position:absolute;margin-left:0;margin-top:499.5pt;width:125.25pt;height:48pt;z-index:251705344;visibility:visible;mso-wrap-style:square;mso-width-percent:0;mso-height-percent:0;mso-wrap-distance-left:9pt;mso-wrap-distance-top:0;mso-wrap-distance-right:9pt;mso-wrap-distance-bottom:0;mso-position-horizontal:center;mso-position-horizontal-relative:margin;mso-position-vertical:absolute;mso-position-vertical-relative:text;mso-width-percent:0;mso-height-percent:0;mso-width-relative:margin;mso-height-relative:margin;v-text-anchor:middle" o:gfxdata="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" fillcolor="#4472c4 [3204]" strokecolor="#1f3763 [1604]" strokeweight="1pt">
                 <v:textbox>
@@ -1784,13 +1782,14 @@
           </mc:Fallback>
         </mc:AlternateContent>
       </w:r>
+      <w:bookmarkStart w:id="0" w:name="_GoBack"/>
       <w:r>
         <w:rPr>
           <w:noProof/>
           <w:lang w:eastAsia="en-CA"/>
         </w:rPr>
         <w:drawing>
-          <wp:anchor distT="0" distB="0" distL="114300" distR="114300" simplePos="0" relativeHeight="251658240" behindDoc="1" locked="0" layoutInCell="1" allowOverlap="1" wp14:anchorId="637C7CAF" wp14:editId="129B9A73">
+          <wp:anchor distT="0" distB="0" distL="114300" distR="114300" simplePos="0" relativeHeight="251658240" behindDoc="1" locked="0" layoutInCell="1" allowOverlap="1" wp14:anchorId="637C7CAF" wp14:editId="0D97ED32">
             <wp:simplePos x="0" y="0"/>
             <wp:positionH relativeFrom="page">
               <wp:posOffset>304800</wp:posOffset>
@@ -1817,6 +1816,7 @@
           </wp:anchor>
         </w:drawing>
       </w:r>
+      <w:bookmarkEnd w:id="0"/>
       <w:r>
         <w:rPr>
           <w:noProof/>
@@ -1902,7 +1902,7 @@
               </wp:anchor>
             </w:drawing>
           </mc:Choice>
-          <mc:Fallback xmlns:cx2="http://schemas.microsoft.com/office/drawing/2015/10/21/chartex" xmlns:cx3="http://schemas.microsoft.com/office/drawing/2016/5/9/chartex" xmlns:cx4="http://schemas.microsoft.com/office/drawing/2016/5/10/chartex" xmlns:cx5="http://schemas.microsoft.com/office/drawing/2016/5/11/chartex" xmlns:cx6="http://schemas.microsoft.com/office/drawing/2016/5/12/chartex" xmlns:cx7="http://schemas.microsoft.com/office/drawing/2016/5/13/chartex" xmlns:cx8="http://schemas.microsoft.com/office/drawing/2016/5/14/chartex" xmlns:aink="http://schemas.microsoft.com/office/drawing/2016/ink" xmlns:am3d="http://schemas.microsoft.com/office/drawing/2017/model3d" xmlns:w16cid="http://schemas.microsoft.com/office/word/2016/wordml/cid">
+          <mc:Fallback xmlns:w16cid="http://schemas.microsoft.com/office/word/2016/wordml/cid" xmlns:am3d="http://schemas.microsoft.com/office/drawing/2017/model3d" xmlns:aink="http://schemas.microsoft.com/office/drawing/2016/ink" xmlns:cx8="http://schemas.microsoft.com/office/drawing/2016/5/14/chartex" xmlns:cx7="http://schemas.microsoft.com/office/drawing/2016/5/13/chartex" xmlns:cx6="http://schemas.microsoft.com/office/drawing/2016/5/12/chartex" xmlns:cx5="http://schemas.microsoft.com/office/drawing/2016/5/11/chartex" xmlns:cx4="http://schemas.microsoft.com/office/drawing/2016/5/10/chartex" xmlns:cx3="http://schemas.microsoft.com/office/drawing/2016/5/9/chartex" xmlns:cx2="http://schemas.microsoft.com/office/drawing/2015/10/21/chartex" xmlns:cx1="http://schemas.microsoft.com/office/drawing/2015/9/8/chartex">
             <w:pict>
               <v:shape w14:anchorId="696CD7C2" id="_x0000_s1037" type="#_x0000_t202" style="position:absolute;margin-left:461.85pt;margin-top:54.9pt;width:103.2pt;height:24.6pt;z-index:-251650048;visibility:visible;mso-wrap-style:square;mso-width-percent:0;mso-height-percent:0;mso-wrap-distance-left:9pt;mso-wrap-distance-top:3.6pt;mso-wrap-distance-right:9pt;mso-wrap-distance-bottom:3.6pt;mso-position-horizontal:absolute;mso-position-horizontal-relative:page;mso-position-vertical:absolute;mso-position-vertical-relative:text;mso-width-percent:0;mso-height-percent:0;mso-width-relative:margin;mso-height-relative:margin;v-text-anchor:top" o:gfxdata="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" fillcolor="#4472c4 [3204]" strokecolor="#1f3763 [1604]" strokeweight="1pt">
                 <v:textbox>
@@ -2016,25 +2016,7 @@
                                 <w:sz w:val="26"/>
                                 <w:szCs w:val="26"/>
                               </w:rPr>
-                              <w:t xml:space="preserve"> “Space </w:t>
-                            </w:r>
-                            <w:proofErr w:type="spellStart"/>
-                            <w:r>
-                              <w:rPr>
-                                <w:rFonts w:ascii="Times New Roman" w:hAnsi="Times New Roman" w:cs="Times New Roman"/>
-                                <w:sz w:val="26"/>
-                                <w:szCs w:val="26"/>
-                              </w:rPr>
-                              <w:t>Shooty</w:t>
-                            </w:r>
-                            <w:proofErr w:type="spellEnd"/>
-                            <w:r>
-                              <w:rPr>
-                                <w:rFonts w:ascii="Times New Roman" w:hAnsi="Times New Roman" w:cs="Times New Roman"/>
-                                <w:sz w:val="26"/>
-                                <w:szCs w:val="26"/>
-                              </w:rPr>
-                              <w:t xml:space="preserve"> Project”</w:t>
+                              <w:t xml:space="preserve"> “Space Shooty Project”</w:t>
                             </w:r>
                           </w:p>
                           <w:p>
@@ -2090,7 +2072,7 @@
               </wp:anchor>
             </w:drawing>
           </mc:Choice>
-          <mc:Fallback>
+          <mc:Fallback xmlns:cx1="http://schemas.microsoft.com/office/drawing/2015/9/8/chartex">
             <w:pict>
               <v:shape w14:anchorId="13DABAF2" id="_x0000_s1035" type="#_x0000_t202" style="position:absolute;margin-left:343.2pt;margin-top:-62.4pt;width:185.9pt;height:110.6pt;z-index:-251627520;visibility:visible;mso-wrap-style:square;mso-width-percent:400;mso-height-percent:200;mso-wrap-distance-left:9pt;mso-wrap-distance-top:3.6pt;mso-wrap-distance-right:9pt;mso-wrap-distance-bottom:3.6pt;mso-position-horizontal:absolute;mso-position-horizontal-relative:text;mso-position-vertical:absolute;mso-position-vertical-relative:text;mso-width-percent:400;mso-height-percent:200;mso-width-relative:margin;mso-height-relative:margin;v-text-anchor:top" o:gfxdata="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" filled="f" stroked="f">
                 <v:textbox style="mso-fit-shape-to-text:t">
@@ -2342,7 +2324,7 @@
               </wp:anchor>
             </w:drawing>
           </mc:Choice>
-          <mc:Fallback>
+          <mc:Fallback xmlns:cx1="http://schemas.microsoft.com/office/drawing/2015/9/8/chartex">
             <w:pict>
               <v:shape w14:anchorId="550238F5" id="_x0000_s1036" type="#_x0000_t202" style="position:absolute;margin-left:-61.2pt;margin-top:-58.8pt;width:185.9pt;height:110.6pt;z-index:-251659265;visibility:visible;mso-wrap-style:square;mso-width-percent:400;mso-height-percent:200;mso-wrap-distance-left:9pt;mso-wrap-distance-top:3.6pt;mso-wrap-distance-right:9pt;mso-wrap-distance-bottom:3.6pt;mso-position-horizontal:absolute;mso-position-horizontal-relative:text;mso-position-vertical:absolute;mso-position-vertical-relative:text;mso-width-percent:400;mso-height-percent:200;mso-width-relative:margin;mso-height-relative:margin;v-text-anchor:top" o:gfxdata="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" stroked="f">
                 <v:textbox style="mso-fit-shape-to-text:t">
@@ -2434,7 +2416,7 @@
 </file>
 
 <file path=word/numbering.xml><?xml version="1.0" encoding="utf-8"?>
-<w:numbering xmlns:wpc="http://schemas.microsoft.com/office/word/2010/wordprocessingCanvas" xmlns:cx="http://schemas.microsoft.com/office/drawing/2014/chartex" xmlns:cx1="http://schemas.microsoft.com/office/drawing/2015/9/8/chartex" xmlns:mc="http://schemas.openxmlformats.org/markup-compatibility/2006" xmlns:o="urn:schemas-microsoft-com:office:office" xmlns:r="http://schemas.openxmlformats.org/officeDocument/2006/relationships" xmlns:m="http://schemas.openxmlformats.org/officeDocument/2006/math" xmlns:v="urn:schemas-microsoft-com:vml" xmlns:wp14="http://schemas.microsoft.com/office/word/2010/wordprocessingDrawing" xmlns:wp="http://schemas.openxmlformats.org/drawingml/2006/wordprocessingDrawing" xmlns:w10="urn:schemas-microsoft-com:office:word" xmlns:w="http://schemas.openxmlformats.org/wordprocessingml/2006/main" xmlns:w14="http://schemas.microsoft.com/office/word/2010/wordml" xmlns:w15="http://schemas.microsoft.com/office/word/2012/wordml" xmlns:w16se="http://schemas.microsoft.com/office/word/2015/wordml/symex" xmlns:wpg="http://schemas.microsoft.com/office/word/2010/wordprocessingGroup" xmlns:wpi="http://schemas.microsoft.com/office/word/2010/wordprocessingInk" xmlns:wne="http://schemas.microsoft.com/office/word/2006/wordml" xmlns:wps="http://schemas.microsoft.com/office/word/2010/wordprocessingShape" mc:Ignorable="w14 w15 w16se wp14">
+<w:numbering xmlns:wpc="http://schemas.microsoft.com/office/word/2010/wordprocessingCanvas" xmlns:cx="http://schemas.microsoft.com/office/drawing/2014/chartex" xmlns:mc="http://schemas.openxmlformats.org/markup-compatibility/2006" xmlns:o="urn:schemas-microsoft-com:office:office" xmlns:r="http://schemas.openxmlformats.org/officeDocument/2006/relationships" xmlns:m="http://schemas.openxmlformats.org/officeDocument/2006/math" xmlns:v="urn:schemas-microsoft-com:vml" xmlns:wp14="http://schemas.microsoft.com/office/word/2010/wordprocessingDrawing" xmlns:wp="http://schemas.openxmlformats.org/drawingml/2006/wordprocessingDrawing" xmlns:w10="urn:schemas-microsoft-com:office:word" xmlns:w="http://schemas.openxmlformats.org/wordprocessingml/2006/main" xmlns:w14="http://schemas.microsoft.com/office/word/2010/wordml" xmlns:w15="http://schemas.microsoft.com/office/word/2012/wordml" xmlns:w16se="http://schemas.microsoft.com/office/word/2015/wordml/symex" xmlns:wpg="http://schemas.microsoft.com/office/word/2010/wordprocessingGroup" xmlns:wpi="http://schemas.microsoft.com/office/word/2010/wordprocessingInk" xmlns:wne="http://schemas.microsoft.com/office/word/2006/wordml" xmlns:wps="http://schemas.microsoft.com/office/word/2010/wordprocessingShape" mc:Ignorable="w14 w15 w16se wp14">
   <w:abstractNum w:abstractNumId="0" w15:restartNumberingAfterBreak="0">
     <w:nsid w:val="22E97D51"/>
     <w:multiLevelType w:val="hybridMultilevel"/>
@@ -4828,7 +4810,25 @@
         <a:p>
           <a:r>
             <a:rPr lang="en-CA"/>
-            <a:t>randomize numbers between 2 PVs and an angle θ</a:t>
+            <a:t>randomize a number, </a:t>
+          </a:r>
+          <a:r>
+            <a:rPr lang="el-GR">
+              <a:latin typeface="Times New Roman" panose="02020603050405020304" pitchFamily="18" charset="0"/>
+              <a:cs typeface="Times New Roman" panose="02020603050405020304" pitchFamily="18" charset="0"/>
+            </a:rPr>
+            <a:t>δ</a:t>
+          </a:r>
+          <a:r>
+            <a:rPr lang="en-US">
+              <a:latin typeface="Times New Roman" panose="02020603050405020304" pitchFamily="18" charset="0"/>
+              <a:cs typeface="Times New Roman" panose="02020603050405020304" pitchFamily="18" charset="0"/>
+            </a:rPr>
+            <a:t>,</a:t>
+          </a:r>
+          <a:r>
+            <a:rPr lang="en-CA"/>
+            <a:t> between 2 PVs and an angle θ</a:t>
           </a:r>
         </a:p>
       </dgm:t>
@@ -5023,17 +5023,17 @@
     </dgm:pt>
   </dgm:ptLst>
   <dgm:cxnLst>
+    <dgm:cxn modelId="{9DB063A0-5F5F-4C66-8396-8D5ABF418BE3}" srcId="{5C18DA9B-49DD-4476-9B8E-A2F37589AAD5}" destId="{12307AE4-9303-4599-A7E9-9C724E31891F}" srcOrd="0" destOrd="0" parTransId="{5068CE3C-91D0-422D-A61D-7A0F20A41404}" sibTransId="{1A40EC4A-3878-4A30-B9A4-CA73A1B02A77}"/>
     <dgm:cxn modelId="{944FAA67-6006-46BF-9CE2-35A2350F052F}" type="presOf" srcId="{1A40EC4A-3878-4A30-B9A4-CA73A1B02A77}" destId="{DF3A5EAA-E5D7-49D8-BBCC-D7D36F042F7C}" srcOrd="1" destOrd="0" presId="urn:microsoft.com/office/officeart/2005/8/layout/process1"/>
+    <dgm:cxn modelId="{087BA733-BDE6-489F-9660-EAD21578459C}" type="presOf" srcId="{5C18DA9B-49DD-4476-9B8E-A2F37589AAD5}" destId="{4EBFCAAC-A76B-4D37-8CFE-9246E1DC805D}" srcOrd="0" destOrd="0" presId="urn:microsoft.com/office/officeart/2005/8/layout/process1"/>
+    <dgm:cxn modelId="{D223C896-4B98-4A74-AA6C-59181CDF5041}" type="presOf" srcId="{4EB368F8-E3BD-4C16-91FE-0A6652B16CAE}" destId="{09215D1B-686F-4FC4-A9DC-1E5E3E88333B}" srcOrd="1" destOrd="0" presId="urn:microsoft.com/office/officeart/2005/8/layout/process1"/>
+    <dgm:cxn modelId="{63622D50-C0BB-4107-BC5A-7AC4FEA6CBE7}" type="presOf" srcId="{F1474920-982F-4FBF-A00A-48781775B4F3}" destId="{E222C7AF-AFA5-4D8D-A405-BEE396FD52C9}" srcOrd="0" destOrd="0" presId="urn:microsoft.com/office/officeart/2005/8/layout/process1"/>
+    <dgm:cxn modelId="{36471FBC-D616-4838-AEBB-3F8798CF567E}" srcId="{5C18DA9B-49DD-4476-9B8E-A2F37589AAD5}" destId="{A9A4860C-68CA-4925-A93E-4F99722A6418}" srcOrd="1" destOrd="0" parTransId="{7D432F40-F9AA-4912-9D67-CF10FB28BCF6}" sibTransId="{4EB368F8-E3BD-4C16-91FE-0A6652B16CAE}"/>
     <dgm:cxn modelId="{05CF9CF5-5A30-460A-B218-6ABE90364670}" srcId="{5C18DA9B-49DD-4476-9B8E-A2F37589AAD5}" destId="{F1474920-982F-4FBF-A00A-48781775B4F3}" srcOrd="2" destOrd="0" parTransId="{5A29907E-348D-444F-A40B-D756692EE482}" sibTransId="{32687187-C1EC-4C07-9C29-7C74A96AE426}"/>
-    <dgm:cxn modelId="{9DB063A0-5F5F-4C66-8396-8D5ABF418BE3}" srcId="{5C18DA9B-49DD-4476-9B8E-A2F37589AAD5}" destId="{12307AE4-9303-4599-A7E9-9C724E31891F}" srcOrd="0" destOrd="0" parTransId="{5068CE3C-91D0-422D-A61D-7A0F20A41404}" sibTransId="{1A40EC4A-3878-4A30-B9A4-CA73A1B02A77}"/>
     <dgm:cxn modelId="{DEB131D2-A981-4124-BD79-81CD46AD569E}" type="presOf" srcId="{4EB368F8-E3BD-4C16-91FE-0A6652B16CAE}" destId="{D0C0FA1E-6BC6-4EE0-B984-D21F51099BA5}" srcOrd="0" destOrd="0" presId="urn:microsoft.com/office/officeart/2005/8/layout/process1"/>
     <dgm:cxn modelId="{E848B926-57F5-4914-81C0-5ECD26306482}" type="presOf" srcId="{1A40EC4A-3878-4A30-B9A4-CA73A1B02A77}" destId="{BB13A784-5269-4272-A30A-DF1F932CC75C}" srcOrd="0" destOrd="0" presId="urn:microsoft.com/office/officeart/2005/8/layout/process1"/>
-    <dgm:cxn modelId="{087BA733-BDE6-489F-9660-EAD21578459C}" type="presOf" srcId="{5C18DA9B-49DD-4476-9B8E-A2F37589AAD5}" destId="{4EBFCAAC-A76B-4D37-8CFE-9246E1DC805D}" srcOrd="0" destOrd="0" presId="urn:microsoft.com/office/officeart/2005/8/layout/process1"/>
+    <dgm:cxn modelId="{586FDDDE-5751-49CB-A1C8-B13237E222E6}" type="presOf" srcId="{A9A4860C-68CA-4925-A93E-4F99722A6418}" destId="{1FB0B253-F7A2-404F-BF16-9696A36E103B}" srcOrd="0" destOrd="0" presId="urn:microsoft.com/office/officeart/2005/8/layout/process1"/>
     <dgm:cxn modelId="{32ECE3A7-14B5-4827-8E51-2757CF8BDBAE}" type="presOf" srcId="{12307AE4-9303-4599-A7E9-9C724E31891F}" destId="{FB5AB92A-B380-45A1-B375-6C2B6FF03444}" srcOrd="0" destOrd="0" presId="urn:microsoft.com/office/officeart/2005/8/layout/process1"/>
-    <dgm:cxn modelId="{36471FBC-D616-4838-AEBB-3F8798CF567E}" srcId="{5C18DA9B-49DD-4476-9B8E-A2F37589AAD5}" destId="{A9A4860C-68CA-4925-A93E-4F99722A6418}" srcOrd="1" destOrd="0" parTransId="{7D432F40-F9AA-4912-9D67-CF10FB28BCF6}" sibTransId="{4EB368F8-E3BD-4C16-91FE-0A6652B16CAE}"/>
-    <dgm:cxn modelId="{D223C896-4B98-4A74-AA6C-59181CDF5041}" type="presOf" srcId="{4EB368F8-E3BD-4C16-91FE-0A6652B16CAE}" destId="{09215D1B-686F-4FC4-A9DC-1E5E3E88333B}" srcOrd="1" destOrd="0" presId="urn:microsoft.com/office/officeart/2005/8/layout/process1"/>
-    <dgm:cxn modelId="{63622D50-C0BB-4107-BC5A-7AC4FEA6CBE7}" type="presOf" srcId="{F1474920-982F-4FBF-A00A-48781775B4F3}" destId="{E222C7AF-AFA5-4D8D-A405-BEE396FD52C9}" srcOrd="0" destOrd="0" presId="urn:microsoft.com/office/officeart/2005/8/layout/process1"/>
-    <dgm:cxn modelId="{586FDDDE-5751-49CB-A1C8-B13237E222E6}" type="presOf" srcId="{A9A4860C-68CA-4925-A93E-4F99722A6418}" destId="{1FB0B253-F7A2-404F-BF16-9696A36E103B}" srcOrd="0" destOrd="0" presId="urn:microsoft.com/office/officeart/2005/8/layout/process1"/>
     <dgm:cxn modelId="{F1220A05-FF68-4E52-8FBE-8739969B0174}" type="presParOf" srcId="{4EBFCAAC-A76B-4D37-8CFE-9246E1DC805D}" destId="{FB5AB92A-B380-45A1-B375-6C2B6FF03444}" srcOrd="0" destOrd="0" presId="urn:microsoft.com/office/officeart/2005/8/layout/process1"/>
     <dgm:cxn modelId="{96003647-E473-4758-85ED-9659852965FE}" type="presParOf" srcId="{4EBFCAAC-A76B-4D37-8CFE-9246E1DC805D}" destId="{BB13A784-5269-4272-A30A-DF1F932CC75C}" srcOrd="1" destOrd="0" presId="urn:microsoft.com/office/officeart/2005/8/layout/process1"/>
     <dgm:cxn modelId="{F712637B-F43E-441A-84A8-4E2CBAFCC437}" type="presParOf" srcId="{BB13A784-5269-4272-A30A-DF1F932CC75C}" destId="{DF3A5EAA-E5D7-49D8-BBCC-D7D36F042F7C}" srcOrd="0" destOrd="0" presId="urn:microsoft.com/office/officeart/2005/8/layout/process1"/>
@@ -5273,7 +5273,25 @@
           </a:pPr>
           <a:r>
             <a:rPr lang="en-CA" sz="1200" kern="1200"/>
-            <a:t>randomize numbers between 2 PVs and an angle θ</a:t>
+            <a:t>randomize a number, </a:t>
+          </a:r>
+          <a:r>
+            <a:rPr lang="el-GR" sz="1200" kern="1200">
+              <a:latin typeface="Times New Roman" panose="02020603050405020304" pitchFamily="18" charset="0"/>
+              <a:cs typeface="Times New Roman" panose="02020603050405020304" pitchFamily="18" charset="0"/>
+            </a:rPr>
+            <a:t>δ</a:t>
+          </a:r>
+          <a:r>
+            <a:rPr lang="en-US" sz="1200" kern="1200">
+              <a:latin typeface="Times New Roman" panose="02020603050405020304" pitchFamily="18" charset="0"/>
+              <a:cs typeface="Times New Roman" panose="02020603050405020304" pitchFamily="18" charset="0"/>
+            </a:rPr>
+            <a:t>,</a:t>
+          </a:r>
+          <a:r>
+            <a:rPr lang="en-CA" sz="1200" kern="1200"/>
+            <a:t> between 2 PVs and an angle θ</a:t>
           </a:r>
         </a:p>
       </dsp:txBody>
@@ -6946,7 +6964,7 @@
 </file>
 
 <file path=customXml/itemProps1.xml><?xml version="1.0" encoding="utf-8"?>
-<ds:datastoreItem xmlns:ds="http://schemas.openxmlformats.org/officeDocument/2006/customXml" ds:itemID="{1D922E36-0D6E-4EFB-839F-39509B07A5E4}">
+<ds:datastoreItem xmlns:ds="http://schemas.openxmlformats.org/officeDocument/2006/customXml" ds:itemID="{F6A107DB-A459-4BE4-9C50-282DA5CEE201}">
   <ds:schemaRefs>
     <ds:schemaRef ds:uri="http://schemas.openxmlformats.org/officeDocument/2006/bibliography"/>
   </ds:schemaRefs>

</xml_diff>